<commit_message>
Tercera versión de mi proyecto
</commit_message>
<xml_diff>
--- a/cervantes.docx
+++ b/cervantes.docx
@@ -4,7 +4,13 @@
   <w:body>
     <w:p>
       <w:r>
-        <w:t>Miguel de Cervantes Saavedra fue un poeta, novelista y soldado español considerado como el escritor más importante de la literatura en español tras el éxito de su obra El ingenioso Hidalgo don Quijote de la Mancha, considerada por gran número de especialistas, como la primera novela moderna y una de las más importantes de la literatura universal.</w:t>
+        <w:t xml:space="preserve">Miguel de Cervantes fue un poeta, novelista y soldado </w:t>
+      </w:r>
+      <w:r>
+        <w:t>nacido en España</w:t>
+      </w:r>
+      <w:r>
+        <w:t xml:space="preserve"> considerado como el escritor más importante de la literatura en español tras el éxito de su obra El ingenioso Hidalgo don Quijote de la Mancha, considerada por gran número de especialistas, como la primera novela moderna y una de las más importantes de la literatura universal.</w:t>
       </w:r>
     </w:p>
     <w:sectPr>
@@ -140,6 +146,7 @@
     <w:lsdException w:name="HTML Sample" w:semiHidden="1" w:unhideWhenUsed="1"/>
     <w:lsdException w:name="HTML Typewriter" w:semiHidden="1" w:unhideWhenUsed="1"/>
     <w:lsdException w:name="HTML Variable" w:semiHidden="1" w:unhideWhenUsed="1"/>
+    <w:lsdException w:name="Normal Table" w:semiHidden="1" w:unhideWhenUsed="1"/>
     <w:lsdException w:name="annotation subject" w:semiHidden="1" w:unhideWhenUsed="1"/>
     <w:lsdException w:name="No List" w:semiHidden="1" w:unhideWhenUsed="1"/>
     <w:lsdException w:name="Outline List 1" w:semiHidden="1" w:unhideWhenUsed="1"/>
@@ -186,8 +193,10 @@
     <w:lsdException w:name="Table Subtle 2" w:semiHidden="1" w:unhideWhenUsed="1"/>
     <w:lsdException w:name="Table Web 1" w:semiHidden="1" w:unhideWhenUsed="1"/>
     <w:lsdException w:name="Table Web 2" w:semiHidden="1" w:unhideWhenUsed="1"/>
+    <w:lsdException w:name="Table Web 3" w:semiHidden="1" w:unhideWhenUsed="1"/>
     <w:lsdException w:name="Balloon Text" w:semiHidden="1" w:unhideWhenUsed="1"/>
     <w:lsdException w:name="Table Grid" w:uiPriority="39"/>
+    <w:lsdException w:name="Table Theme" w:semiHidden="1" w:unhideWhenUsed="1"/>
     <w:lsdException w:name="Placeholder Text" w:semiHidden="1"/>
     <w:lsdException w:name="No Spacing" w:uiPriority="1" w:qFormat="1"/>
     <w:lsdException w:name="Light Shading" w:uiPriority="60"/>

</xml_diff>